<commit_message>
8 samples Iris and Final report
</commit_message>
<xml_diff>
--- a/FinalReport.docx
+++ b/FinalReport.docx
@@ -595,6 +595,633 @@
           <w:szCs w:val="32"/>
         </w:rPr>
         <w:t>” species and 1 for “Versicolor” species.</w:t>
+      </w:r>
+      <w:r>
+        <w:rPr>
+          <w:rFonts w:ascii="Times New Roman" w:hAnsi="Times New Roman" w:cs="Times New Roman"/>
+          <w:sz w:val="32"/>
+          <w:szCs w:val="32"/>
+        </w:rPr>
+        <w:t xml:space="preserve"> </w:t>
+      </w:r>
+    </w:p>
+    <w:p>
+      <w:pPr>
+        <w:ind w:left="360"/>
+        <w:jc w:val="both"/>
+        <w:rPr>
+          <w:rFonts w:ascii="Times New Roman" w:hAnsi="Times New Roman" w:cs="Times New Roman"/>
+          <w:sz w:val="32"/>
+          <w:szCs w:val="32"/>
+        </w:rPr>
+      </w:pPr>
+      <w:r>
+        <w:rPr>
+          <w:rFonts w:ascii="Times New Roman" w:hAnsi="Times New Roman" w:cs="Times New Roman"/>
+          <w:sz w:val="32"/>
+          <w:szCs w:val="32"/>
+        </w:rPr>
+        <w:t>The “main.cu” contains all the host side code while “nn.cu” contains all the device side code.</w:t>
+      </w:r>
+    </w:p>
+    <w:p>
+      <w:pPr>
+        <w:ind w:left="360"/>
+        <w:jc w:val="both"/>
+        <w:rPr>
+          <w:rFonts w:ascii="Times New Roman" w:hAnsi="Times New Roman" w:cs="Times New Roman"/>
+          <w:sz w:val="32"/>
+          <w:szCs w:val="32"/>
+        </w:rPr>
+      </w:pPr>
+    </w:p>
+    <w:p>
+      <w:pPr>
+        <w:ind w:left="360"/>
+        <w:jc w:val="both"/>
+        <w:rPr>
+          <w:rFonts w:ascii="Times New Roman" w:hAnsi="Times New Roman" w:cs="Times New Roman"/>
+          <w:sz w:val="32"/>
+          <w:szCs w:val="32"/>
+        </w:rPr>
+      </w:pPr>
+      <w:r>
+        <w:rPr>
+          <w:rFonts w:ascii="Times New Roman" w:hAnsi="Times New Roman" w:cs="Times New Roman"/>
+          <w:sz w:val="32"/>
+          <w:szCs w:val="32"/>
+        </w:rPr>
+        <w:t>Functions and their description:</w:t>
+      </w:r>
+    </w:p>
+    <w:p>
+      <w:pPr>
+        <w:ind w:left="360"/>
+        <w:jc w:val="both"/>
+        <w:rPr>
+          <w:rFonts w:ascii="Times New Roman" w:hAnsi="Times New Roman" w:cs="Times New Roman"/>
+          <w:sz w:val="32"/>
+          <w:szCs w:val="32"/>
+        </w:rPr>
+      </w:pPr>
+    </w:p>
+    <w:p>
+      <w:pPr>
+        <w:ind w:left="360"/>
+        <w:jc w:val="both"/>
+        <w:rPr>
+          <w:rFonts w:ascii="Times New Roman" w:hAnsi="Times New Roman" w:cs="Times New Roman"/>
+          <w:sz w:val="32"/>
+          <w:szCs w:val="32"/>
+        </w:rPr>
+      </w:pPr>
+      <w:proofErr w:type="gramStart"/>
+      <w:r>
+        <w:rPr>
+          <w:rFonts w:ascii="Times New Roman" w:hAnsi="Times New Roman" w:cs="Times New Roman"/>
+          <w:sz w:val="32"/>
+          <w:szCs w:val="32"/>
+        </w:rPr>
+        <w:t>main(</w:t>
+      </w:r>
+      <w:proofErr w:type="gramEnd"/>
+      <w:r>
+        <w:rPr>
+          <w:rFonts w:ascii="Times New Roman" w:hAnsi="Times New Roman" w:cs="Times New Roman"/>
+          <w:sz w:val="32"/>
+          <w:szCs w:val="32"/>
+        </w:rPr>
+        <w:t>)</w:t>
+      </w:r>
+      <w:r>
+        <w:rPr>
+          <w:rFonts w:ascii="Times New Roman" w:hAnsi="Times New Roman" w:cs="Times New Roman"/>
+          <w:sz w:val="32"/>
+          <w:szCs w:val="32"/>
+        </w:rPr>
+        <w:t>: H</w:t>
+      </w:r>
+      <w:r>
+        <w:rPr>
+          <w:rFonts w:ascii="Times New Roman" w:hAnsi="Times New Roman" w:cs="Times New Roman"/>
+          <w:sz w:val="32"/>
+          <w:szCs w:val="32"/>
+        </w:rPr>
+        <w:t>andles initializing all the parameters and calling the kernels.</w:t>
+      </w:r>
+    </w:p>
+    <w:p>
+      <w:pPr>
+        <w:ind w:left="360"/>
+        <w:jc w:val="both"/>
+        <w:rPr>
+          <w:rFonts w:ascii="Times New Roman" w:hAnsi="Times New Roman" w:cs="Times New Roman"/>
+          <w:sz w:val="32"/>
+          <w:szCs w:val="32"/>
+        </w:rPr>
+      </w:pPr>
+    </w:p>
+    <w:p>
+      <w:pPr>
+        <w:ind w:left="360"/>
+        <w:jc w:val="both"/>
+        <w:rPr>
+          <w:rFonts w:ascii="Times New Roman" w:hAnsi="Times New Roman" w:cs="Times New Roman"/>
+          <w:sz w:val="32"/>
+          <w:szCs w:val="32"/>
+        </w:rPr>
+      </w:pPr>
+      <w:proofErr w:type="spellStart"/>
+      <w:proofErr w:type="gramStart"/>
+      <w:r>
+        <w:rPr>
+          <w:rFonts w:ascii="Times New Roman" w:hAnsi="Times New Roman" w:cs="Times New Roman"/>
+          <w:sz w:val="32"/>
+          <w:szCs w:val="32"/>
+        </w:rPr>
+        <w:t>dmatbymat</w:t>
+      </w:r>
+      <w:proofErr w:type="spellEnd"/>
+      <w:r>
+        <w:rPr>
+          <w:rFonts w:ascii="Times New Roman" w:hAnsi="Times New Roman" w:cs="Times New Roman"/>
+          <w:sz w:val="32"/>
+          <w:szCs w:val="32"/>
+        </w:rPr>
+        <w:t>(</w:t>
+      </w:r>
+      <w:proofErr w:type="gramEnd"/>
+      <w:r>
+        <w:rPr>
+          <w:rFonts w:ascii="Times New Roman" w:hAnsi="Times New Roman" w:cs="Times New Roman"/>
+          <w:sz w:val="32"/>
+          <w:szCs w:val="32"/>
+        </w:rPr>
+        <w:t>): Multiplies 2 matrices.</w:t>
+      </w:r>
+    </w:p>
+    <w:p>
+      <w:pPr>
+        <w:ind w:left="360"/>
+        <w:jc w:val="both"/>
+        <w:rPr>
+          <w:rFonts w:ascii="Times New Roman" w:hAnsi="Times New Roman" w:cs="Times New Roman"/>
+          <w:sz w:val="32"/>
+          <w:szCs w:val="32"/>
+        </w:rPr>
+      </w:pPr>
+    </w:p>
+    <w:p>
+      <w:pPr>
+        <w:ind w:left="360"/>
+        <w:jc w:val="both"/>
+        <w:rPr>
+          <w:rFonts w:ascii="Times New Roman" w:hAnsi="Times New Roman" w:cs="Times New Roman"/>
+          <w:sz w:val="32"/>
+          <w:szCs w:val="32"/>
+        </w:rPr>
+      </w:pPr>
+      <w:proofErr w:type="spellStart"/>
+      <w:proofErr w:type="gramStart"/>
+      <w:r>
+        <w:rPr>
+          <w:rFonts w:ascii="Times New Roman" w:hAnsi="Times New Roman" w:cs="Times New Roman"/>
+          <w:sz w:val="32"/>
+          <w:szCs w:val="32"/>
+        </w:rPr>
+        <w:t>dmatsub</w:t>
+      </w:r>
+      <w:proofErr w:type="spellEnd"/>
+      <w:r>
+        <w:rPr>
+          <w:rFonts w:ascii="Times New Roman" w:hAnsi="Times New Roman" w:cs="Times New Roman"/>
+          <w:sz w:val="32"/>
+          <w:szCs w:val="32"/>
+        </w:rPr>
+        <w:t>(</w:t>
+      </w:r>
+      <w:proofErr w:type="gramEnd"/>
+      <w:r>
+        <w:rPr>
+          <w:rFonts w:ascii="Times New Roman" w:hAnsi="Times New Roman" w:cs="Times New Roman"/>
+          <w:sz w:val="32"/>
+          <w:szCs w:val="32"/>
+        </w:rPr>
+        <w:t>): Subtracts 2 matrices.</w:t>
+      </w:r>
+    </w:p>
+    <w:p>
+      <w:pPr>
+        <w:ind w:left="360"/>
+        <w:jc w:val="both"/>
+        <w:rPr>
+          <w:rFonts w:ascii="Times New Roman" w:hAnsi="Times New Roman" w:cs="Times New Roman"/>
+          <w:sz w:val="32"/>
+          <w:szCs w:val="32"/>
+        </w:rPr>
+      </w:pPr>
+    </w:p>
+    <w:p>
+      <w:pPr>
+        <w:ind w:left="360"/>
+        <w:jc w:val="both"/>
+        <w:rPr>
+          <w:rFonts w:ascii="Times New Roman" w:hAnsi="Times New Roman" w:cs="Times New Roman"/>
+          <w:color w:val="000000"/>
+          <w:sz w:val="32"/>
+          <w:szCs w:val="32"/>
+        </w:rPr>
+      </w:pPr>
+      <w:proofErr w:type="spellStart"/>
+      <w:proofErr w:type="gramStart"/>
+      <w:r>
+        <w:rPr>
+          <w:rFonts w:ascii="Times New Roman" w:hAnsi="Times New Roman" w:cs="Times New Roman"/>
+          <w:sz w:val="32"/>
+          <w:szCs w:val="32"/>
+        </w:rPr>
+        <w:t>dsigmoid</w:t>
+      </w:r>
+      <w:proofErr w:type="spellEnd"/>
+      <w:r>
+        <w:rPr>
+          <w:rFonts w:ascii="Times New Roman" w:hAnsi="Times New Roman" w:cs="Times New Roman"/>
+          <w:sz w:val="32"/>
+          <w:szCs w:val="32"/>
+        </w:rPr>
+        <w:t>(</w:t>
+      </w:r>
+      <w:proofErr w:type="gramEnd"/>
+      <w:r>
+        <w:rPr>
+          <w:rFonts w:ascii="Times New Roman" w:hAnsi="Times New Roman" w:cs="Times New Roman"/>
+          <w:sz w:val="32"/>
+          <w:szCs w:val="32"/>
+        </w:rPr>
+        <w:t xml:space="preserve">): Applies the Sigmoid activation function for binary classification - </w:t>
+      </w:r>
+      <w:r>
+        <w:rPr>
+          <w:rFonts w:ascii="Times New Roman" w:hAnsi="Times New Roman" w:cs="Times New Roman"/>
+          <w:color w:val="000000"/>
+          <w:sz w:val="32"/>
+          <w:szCs w:val="32"/>
+        </w:rPr>
+        <w:t>f(x) = 1/(1 + e^-x)</w:t>
+      </w:r>
+      <w:r>
+        <w:rPr>
+          <w:rFonts w:ascii="Times New Roman" w:hAnsi="Times New Roman" w:cs="Times New Roman"/>
+          <w:color w:val="000000"/>
+          <w:sz w:val="32"/>
+          <w:szCs w:val="32"/>
+        </w:rPr>
+        <w:t>.</w:t>
+      </w:r>
+    </w:p>
+    <w:p>
+      <w:pPr>
+        <w:ind w:left="360"/>
+        <w:jc w:val="both"/>
+        <w:rPr>
+          <w:rFonts w:ascii="Times New Roman" w:hAnsi="Times New Roman" w:cs="Times New Roman"/>
+          <w:color w:val="000000"/>
+          <w:sz w:val="32"/>
+          <w:szCs w:val="32"/>
+        </w:rPr>
+      </w:pPr>
+    </w:p>
+    <w:p>
+      <w:pPr>
+        <w:ind w:left="360"/>
+        <w:jc w:val="both"/>
+        <w:rPr>
+          <w:rFonts w:ascii="Times New Roman" w:hAnsi="Times New Roman" w:cs="Times New Roman"/>
+          <w:color w:val="000000"/>
+          <w:sz w:val="32"/>
+          <w:szCs w:val="32"/>
+        </w:rPr>
+      </w:pPr>
+      <w:proofErr w:type="spellStart"/>
+      <w:proofErr w:type="gramStart"/>
+      <w:r>
+        <w:rPr>
+          <w:rFonts w:ascii="Times New Roman" w:hAnsi="Times New Roman" w:cs="Times New Roman"/>
+          <w:color w:val="000000"/>
+          <w:sz w:val="32"/>
+          <w:szCs w:val="32"/>
+        </w:rPr>
+        <w:lastRenderedPageBreak/>
+        <w:t>ddersigmoid</w:t>
+      </w:r>
+      <w:proofErr w:type="spellEnd"/>
+      <w:r>
+        <w:rPr>
+          <w:rFonts w:ascii="Times New Roman" w:hAnsi="Times New Roman" w:cs="Times New Roman"/>
+          <w:color w:val="000000"/>
+          <w:sz w:val="32"/>
+          <w:szCs w:val="32"/>
+        </w:rPr>
+        <w:t>(</w:t>
+      </w:r>
+      <w:proofErr w:type="gramEnd"/>
+      <w:r>
+        <w:rPr>
+          <w:rFonts w:ascii="Times New Roman" w:hAnsi="Times New Roman" w:cs="Times New Roman"/>
+          <w:color w:val="000000"/>
+          <w:sz w:val="32"/>
+          <w:szCs w:val="32"/>
+        </w:rPr>
+        <w:t xml:space="preserve">): Applies the Sigmoid activation function for the derivative of the function  - </w:t>
+      </w:r>
+      <w:r>
+        <w:rPr>
+          <w:rFonts w:ascii="Times New Roman" w:hAnsi="Times New Roman" w:cs="Times New Roman"/>
+          <w:color w:val="000000"/>
+          <w:sz w:val="32"/>
+          <w:szCs w:val="32"/>
+        </w:rPr>
+        <w:t>f'(x) = f(x)(1 - f(x)</w:t>
+      </w:r>
+      <w:r>
+        <w:rPr>
+          <w:rFonts w:ascii="Times New Roman" w:hAnsi="Times New Roman" w:cs="Times New Roman"/>
+          <w:color w:val="000000"/>
+          <w:sz w:val="32"/>
+          <w:szCs w:val="32"/>
+        </w:rPr>
+        <w:t>.</w:t>
+      </w:r>
+    </w:p>
+    <w:p>
+      <w:pPr>
+        <w:ind w:left="360"/>
+        <w:jc w:val="both"/>
+        <w:rPr>
+          <w:rFonts w:ascii="Times New Roman" w:hAnsi="Times New Roman" w:cs="Times New Roman"/>
+          <w:color w:val="000000"/>
+          <w:sz w:val="32"/>
+          <w:szCs w:val="32"/>
+        </w:rPr>
+      </w:pPr>
+    </w:p>
+    <w:p>
+      <w:pPr>
+        <w:ind w:left="360"/>
+        <w:jc w:val="both"/>
+        <w:rPr>
+          <w:rFonts w:ascii="Times New Roman" w:hAnsi="Times New Roman" w:cs="Times New Roman"/>
+          <w:color w:val="000000"/>
+          <w:sz w:val="32"/>
+          <w:szCs w:val="32"/>
+        </w:rPr>
+      </w:pPr>
+      <w:proofErr w:type="spellStart"/>
+      <w:proofErr w:type="gramStart"/>
+      <w:r>
+        <w:rPr>
+          <w:rFonts w:ascii="Times New Roman" w:hAnsi="Times New Roman" w:cs="Times New Roman"/>
+          <w:color w:val="000000"/>
+          <w:sz w:val="32"/>
+          <w:szCs w:val="32"/>
+        </w:rPr>
+        <w:t>ddotprod</w:t>
+      </w:r>
+      <w:proofErr w:type="spellEnd"/>
+      <w:r>
+        <w:rPr>
+          <w:rFonts w:ascii="Times New Roman" w:hAnsi="Times New Roman" w:cs="Times New Roman"/>
+          <w:color w:val="000000"/>
+          <w:sz w:val="32"/>
+          <w:szCs w:val="32"/>
+        </w:rPr>
+        <w:t>(</w:t>
+      </w:r>
+      <w:proofErr w:type="gramEnd"/>
+      <w:r>
+        <w:rPr>
+          <w:rFonts w:ascii="Times New Roman" w:hAnsi="Times New Roman" w:cs="Times New Roman"/>
+          <w:color w:val="000000"/>
+          <w:sz w:val="32"/>
+          <w:szCs w:val="32"/>
+        </w:rPr>
+        <w:t>): Computes the dot product of 2 matrices.</w:t>
+      </w:r>
+    </w:p>
+    <w:p>
+      <w:pPr>
+        <w:ind w:left="360"/>
+        <w:jc w:val="both"/>
+        <w:rPr>
+          <w:rFonts w:ascii="Times New Roman" w:hAnsi="Times New Roman" w:cs="Times New Roman"/>
+          <w:color w:val="000000"/>
+          <w:sz w:val="32"/>
+          <w:szCs w:val="32"/>
+        </w:rPr>
+      </w:pPr>
+    </w:p>
+    <w:p>
+      <w:pPr>
+        <w:ind w:left="360"/>
+        <w:jc w:val="both"/>
+        <w:rPr>
+          <w:rFonts w:ascii="Times New Roman" w:hAnsi="Times New Roman" w:cs="Times New Roman"/>
+          <w:color w:val="000000"/>
+          <w:sz w:val="32"/>
+          <w:szCs w:val="32"/>
+        </w:rPr>
+      </w:pPr>
+      <w:r>
+        <w:rPr>
+          <w:rFonts w:ascii="Times New Roman" w:hAnsi="Times New Roman" w:cs="Times New Roman"/>
+          <w:color w:val="000000"/>
+          <w:sz w:val="32"/>
+          <w:szCs w:val="32"/>
+        </w:rPr>
+        <w:t>dm1dotm2</w:t>
+      </w:r>
+      <w:proofErr w:type="gramStart"/>
+      <w:r>
+        <w:rPr>
+          <w:rFonts w:ascii="Times New Roman" w:hAnsi="Times New Roman" w:cs="Times New Roman"/>
+          <w:color w:val="000000"/>
+          <w:sz w:val="32"/>
+          <w:szCs w:val="32"/>
+        </w:rPr>
+        <w:t>T(</w:t>
+      </w:r>
+      <w:proofErr w:type="gramEnd"/>
+      <w:r>
+        <w:rPr>
+          <w:rFonts w:ascii="Times New Roman" w:hAnsi="Times New Roman" w:cs="Times New Roman"/>
+          <w:color w:val="000000"/>
+          <w:sz w:val="32"/>
+          <w:szCs w:val="32"/>
+        </w:rPr>
+        <w:t>): Computes the dot product of 2 matrices</w:t>
+      </w:r>
+    </w:p>
+    <w:p>
+      <w:pPr>
+        <w:ind w:left="360"/>
+        <w:jc w:val="both"/>
+        <w:rPr>
+          <w:rFonts w:ascii="Times New Roman" w:hAnsi="Times New Roman" w:cs="Times New Roman"/>
+          <w:color w:val="000000"/>
+          <w:sz w:val="32"/>
+          <w:szCs w:val="32"/>
+        </w:rPr>
+      </w:pPr>
+    </w:p>
+    <w:p>
+      <w:pPr>
+        <w:ind w:left="360"/>
+        <w:jc w:val="both"/>
+        <w:rPr>
+          <w:rFonts w:ascii="Times New Roman" w:hAnsi="Times New Roman" w:cs="Times New Roman"/>
+          <w:color w:val="000000"/>
+          <w:sz w:val="32"/>
+          <w:szCs w:val="32"/>
+        </w:rPr>
+      </w:pPr>
+      <w:r>
+        <w:rPr>
+          <w:rFonts w:ascii="Times New Roman" w:hAnsi="Times New Roman" w:cs="Times New Roman"/>
+          <w:color w:val="000000"/>
+          <w:sz w:val="32"/>
+          <w:szCs w:val="32"/>
+        </w:rPr>
+        <w:t>dm1Tdotm12(): Computes the dot product of 2 matrices</w:t>
+      </w:r>
+    </w:p>
+    <w:p>
+      <w:pPr>
+        <w:ind w:left="360"/>
+        <w:jc w:val="both"/>
+        <w:rPr>
+          <w:rFonts w:ascii="Times New Roman" w:hAnsi="Times New Roman" w:cs="Times New Roman"/>
+          <w:color w:val="000000"/>
+          <w:sz w:val="32"/>
+          <w:szCs w:val="32"/>
+        </w:rPr>
+      </w:pPr>
+    </w:p>
+    <w:p>
+      <w:pPr>
+        <w:ind w:left="360"/>
+        <w:jc w:val="both"/>
+        <w:rPr>
+          <w:rFonts w:ascii="Times New Roman" w:hAnsi="Times New Roman" w:cs="Times New Roman"/>
+          <w:color w:val="000000"/>
+          <w:sz w:val="32"/>
+          <w:szCs w:val="32"/>
+        </w:rPr>
+      </w:pPr>
+      <w:proofErr w:type="spellStart"/>
+      <w:proofErr w:type="gramStart"/>
+      <w:r>
+        <w:rPr>
+          <w:rFonts w:ascii="Times New Roman" w:hAnsi="Times New Roman" w:cs="Times New Roman"/>
+          <w:color w:val="000000"/>
+          <w:sz w:val="32"/>
+          <w:szCs w:val="32"/>
+        </w:rPr>
+        <w:t>kdispmat</w:t>
+      </w:r>
+      <w:proofErr w:type="spellEnd"/>
+      <w:r>
+        <w:rPr>
+          <w:rFonts w:ascii="Times New Roman" w:hAnsi="Times New Roman" w:cs="Times New Roman"/>
+          <w:color w:val="000000"/>
+          <w:sz w:val="32"/>
+          <w:szCs w:val="32"/>
+        </w:rPr>
+        <w:t>(</w:t>
+      </w:r>
+      <w:proofErr w:type="gramEnd"/>
+      <w:r>
+        <w:rPr>
+          <w:rFonts w:ascii="Times New Roman" w:hAnsi="Times New Roman" w:cs="Times New Roman"/>
+          <w:color w:val="000000"/>
+          <w:sz w:val="32"/>
+          <w:szCs w:val="32"/>
+        </w:rPr>
+        <w:t>): Printing the input array dimensions (</w:t>
+      </w:r>
+      <w:proofErr w:type="spellStart"/>
+      <w:r>
+        <w:rPr>
+          <w:rFonts w:ascii="Times New Roman" w:hAnsi="Times New Roman" w:cs="Times New Roman"/>
+          <w:color w:val="000000"/>
+          <w:sz w:val="32"/>
+          <w:szCs w:val="32"/>
+        </w:rPr>
+        <w:t>h,w</w:t>
+      </w:r>
+      <w:proofErr w:type="spellEnd"/>
+      <w:r>
+        <w:rPr>
+          <w:rFonts w:ascii="Times New Roman" w:hAnsi="Times New Roman" w:cs="Times New Roman"/>
+          <w:color w:val="000000"/>
+          <w:sz w:val="32"/>
+          <w:szCs w:val="32"/>
+        </w:rPr>
+        <w:t>)</w:t>
+      </w:r>
+    </w:p>
+    <w:p>
+      <w:pPr>
+        <w:ind w:left="360"/>
+        <w:jc w:val="both"/>
+        <w:rPr>
+          <w:rFonts w:ascii="Times New Roman" w:hAnsi="Times New Roman" w:cs="Times New Roman"/>
+          <w:color w:val="000000"/>
+          <w:sz w:val="32"/>
+          <w:szCs w:val="32"/>
+        </w:rPr>
+      </w:pPr>
+    </w:p>
+    <w:p>
+      <w:pPr>
+        <w:ind w:left="360"/>
+        <w:jc w:val="both"/>
+        <w:rPr>
+          <w:rFonts w:ascii="Times New Roman" w:hAnsi="Times New Roman" w:cs="Times New Roman"/>
+          <w:color w:val="000000"/>
+          <w:sz w:val="32"/>
+          <w:szCs w:val="32"/>
+        </w:rPr>
+      </w:pPr>
+      <w:proofErr w:type="spellStart"/>
+      <w:proofErr w:type="gramStart"/>
+      <w:r>
+        <w:rPr>
+          <w:rFonts w:ascii="Times New Roman" w:hAnsi="Times New Roman" w:cs="Times New Roman"/>
+          <w:color w:val="000000"/>
+          <w:sz w:val="32"/>
+          <w:szCs w:val="32"/>
+        </w:rPr>
+        <w:t>kfit</w:t>
+      </w:r>
+      <w:proofErr w:type="spellEnd"/>
+      <w:r>
+        <w:rPr>
+          <w:rFonts w:ascii="Times New Roman" w:hAnsi="Times New Roman" w:cs="Times New Roman"/>
+          <w:color w:val="000000"/>
+          <w:sz w:val="32"/>
+          <w:szCs w:val="32"/>
+        </w:rPr>
+        <w:t>(</w:t>
+      </w:r>
+      <w:proofErr w:type="gramEnd"/>
+      <w:r>
+        <w:rPr>
+          <w:rFonts w:ascii="Times New Roman" w:hAnsi="Times New Roman" w:cs="Times New Roman"/>
+          <w:color w:val="000000"/>
+          <w:sz w:val="32"/>
+          <w:szCs w:val="32"/>
+        </w:rPr>
+        <w:t>): Running the algorithms for 50 epochs.</w:t>
       </w:r>
     </w:p>
     <w:p>
@@ -744,7 +1371,6 @@
           <w:sz w:val="32"/>
           <w:szCs w:val="32"/>
         </w:rPr>
-        <w:lastRenderedPageBreak/>
         <w:t>Technical Challenges:</w:t>
       </w:r>
     </w:p>

</xml_diff>